<commit_message>
find some artic haw to create mobile web page
</commit_message>
<xml_diff>
--- a/WebApplication9/Content/遇到问题2.docx
+++ b/WebApplication9/Content/遇到问题2.docx
@@ -1,6 +1,6 @@
 
 <file path=word/document.xml><?xml version="1.0" encoding="utf-8"?>
-<w:document xmlns:wpc="http://schemas.microsoft.com/office/word/2010/wordprocessingCanvas" xmlns:mc="http://schemas.openxmlformats.org/markup-compatibility/2006" xmlns:o="urn:schemas-microsoft-com:office:office" xmlns:r="http://schemas.openxmlformats.org/officeDocument/2006/relationships" xmlns:m="http://schemas.openxmlformats.org/officeDocument/2006/math" xmlns:v="urn:schemas-microsoft-com:vml" xmlns:wp14="http://schemas.microsoft.com/office/word/2010/wordprocessingDrawing" xmlns:wp="http://schemas.openxmlformats.org/drawingml/2006/wordprocessingDrawing" xmlns:w10="urn:schemas-microsoft-com:office:word" xmlns:w="http://schemas.openxmlformats.org/wordprocessingml/2006/main" xmlns:w14="http://schemas.microsoft.com/office/word/2010/wordml" xmlns:wpg="http://schemas.microsoft.com/office/word/2010/wordprocessingGroup" xmlns:wpi="http://schemas.microsoft.com/office/word/2010/wordprocessingInk" xmlns:wne="http://schemas.microsoft.com/office/word/2006/wordml" xmlns:wps="http://schemas.microsoft.com/office/word/2010/wordprocessingShape" mc:Ignorable="w14 wp14">
+<w:document xmlns:ve="http://schemas.openxmlformats.org/markup-compatibility/2006" xmlns:o="urn:schemas-microsoft-com:office:office" xmlns:r="http://schemas.openxmlformats.org/officeDocument/2006/relationships" xmlns:m="http://schemas.openxmlformats.org/officeDocument/2006/math" xmlns:v="urn:schemas-microsoft-com:vml" xmlns:wp="http://schemas.openxmlformats.org/drawingml/2006/wordprocessingDrawing" xmlns:w10="urn:schemas-microsoft-com:office:word" xmlns:w="http://schemas.openxmlformats.org/wordprocessingml/2006/main" xmlns:wne="http://schemas.microsoft.com/office/word/2006/wordml">
   <w:body>
     <w:p>
       <w:pPr>
@@ -156,7 +156,7 @@
         <w:jc w:val="left"/>
         <w:outlineLvl w:val="0"/>
       </w:pPr>
-      <w:hyperlink r:id="rId8" w:history="1">
+      <w:hyperlink r:id="rId7" w:history="1">
         <w:r>
           <w:rPr>
             <w:rStyle w:val="a3"/>
@@ -267,7 +267,7 @@
           <w:szCs w:val="28"/>
         </w:rPr>
       </w:pPr>
-      <w:hyperlink r:id="rId9" w:history="1">
+      <w:hyperlink r:id="rId8" w:history="1">
         <w:r>
           <w:rPr>
             <w:rFonts w:ascii="Verdana" w:hAnsi="Verdana" w:cs="Helvetica"/>
@@ -279,7 +279,6 @@
           </w:rPr>
           <w:t xml:space="preserve">Linq to EF </w:t>
         </w:r>
-        <w:proofErr w:type="gramStart"/>
         <w:r>
           <w:rPr>
             <w:rFonts w:ascii="Verdana" w:hAnsi="Verdana" w:cs="Helvetica"/>
@@ -291,7 +290,6 @@
           </w:rPr>
           <w:t>增删改查</w:t>
         </w:r>
-        <w:proofErr w:type="gramEnd"/>
       </w:hyperlink>
     </w:p>
     <w:p>
@@ -309,7 +307,7 @@
           <w:sz w:val="22"/>
         </w:rPr>
       </w:pPr>
-      <w:hyperlink r:id="rId10" w:history="1">
+      <w:hyperlink r:id="rId9" w:history="1">
         <w:r>
           <w:rPr>
             <w:rStyle w:val="a3"/>
@@ -363,7 +361,7 @@
           <w:szCs w:val="20"/>
         </w:rPr>
       </w:pPr>
-      <w:hyperlink r:id="rId11" w:history="1">
+      <w:hyperlink r:id="rId10" w:history="1">
         <w:r>
           <w:rPr>
             <w:rStyle w:val="a3"/>
@@ -423,7 +421,7 @@
           <w:szCs w:val="20"/>
         </w:rPr>
       </w:pPr>
-      <w:hyperlink r:id="rId12" w:history="1">
+      <w:hyperlink r:id="rId11" w:history="1">
         <w:r>
           <w:rPr>
             <w:rStyle w:val="a3"/>
@@ -449,7 +447,6 @@
           <w:szCs w:val="20"/>
         </w:rPr>
       </w:pPr>
-      <w:proofErr w:type="spellStart"/>
       <w:r>
         <w:rPr>
           <w:rFonts w:ascii="Verdana" w:eastAsia="宋体" w:hAnsi="Verdana" w:cs="宋体" w:hint="eastAsia"/>
@@ -460,7 +457,6 @@
         </w:rPr>
         <w:t>BootStrap</w:t>
       </w:r>
-      <w:proofErr w:type="spellEnd"/>
       <w:r>
         <w:rPr>
           <w:rFonts w:ascii="Verdana" w:eastAsia="宋体" w:hAnsi="Verdana" w:cs="宋体" w:hint="eastAsia"/>
@@ -485,7 +481,7 @@
           <w:szCs w:val="20"/>
         </w:rPr>
       </w:pPr>
-      <w:hyperlink r:id="rId13" w:history="1">
+      <w:hyperlink r:id="rId12" w:history="1">
         <w:r>
           <w:rPr>
             <w:rStyle w:val="a3"/>
@@ -511,7 +507,6 @@
           <w:szCs w:val="20"/>
         </w:rPr>
       </w:pPr>
-      <w:proofErr w:type="spellStart"/>
       <w:r>
         <w:rPr>
           <w:rFonts w:ascii="Verdana" w:eastAsia="宋体" w:hAnsi="Verdana" w:cs="宋体" w:hint="eastAsia"/>
@@ -522,7 +517,6 @@
         </w:rPr>
         <w:t>BootStrap</w:t>
       </w:r>
-      <w:proofErr w:type="spellEnd"/>
       <w:r>
         <w:rPr>
           <w:rFonts w:ascii="Verdana" w:eastAsia="宋体" w:hAnsi="Verdana" w:cs="宋体" w:hint="eastAsia"/>
@@ -564,14 +558,10 @@
         <w:spacing w:before="150" w:after="150"/>
         <w:jc w:val="left"/>
         <w:rPr>
-          <w:rFonts w:ascii="Verdana" w:eastAsia="宋体" w:hAnsi="Verdana" w:cs="宋体"/>
-          <w:color w:val="4B4B4B"/>
-          <w:kern w:val="0"/>
-          <w:sz w:val="20"/>
-          <w:szCs w:val="20"/>
-        </w:rPr>
-      </w:pPr>
-      <w:hyperlink r:id="rId14" w:history="1">
+          <w:rFonts w:hint="eastAsia"/>
+        </w:rPr>
+      </w:pPr>
+      <w:hyperlink r:id="rId13" w:history="1">
         <w:r>
           <w:rPr>
             <w:rStyle w:val="a3"/>
@@ -586,6 +576,153 @@
     </w:p>
     <w:p>
       <w:pPr>
+        <w:widowControl/>
+        <w:spacing w:before="150" w:after="150"/>
+        <w:jc w:val="left"/>
+        <w:rPr>
+          <w:rFonts w:hint="eastAsia"/>
+        </w:rPr>
+      </w:pPr>
+      <w:r>
+        <w:rPr>
+          <w:rFonts w:hint="eastAsia"/>
+        </w:rPr>
+        <w:t xml:space="preserve">Jquery Mobile </w:t>
+      </w:r>
+      <w:r>
+        <w:rPr>
+          <w:rFonts w:hint="eastAsia"/>
+        </w:rPr>
+        <w:t>教程</w:t>
+      </w:r>
+    </w:p>
+    <w:p>
+      <w:pPr>
+        <w:widowControl/>
+        <w:spacing w:before="150" w:after="150"/>
+        <w:jc w:val="left"/>
+        <w:rPr>
+          <w:rFonts w:ascii="Verdana" w:eastAsia="宋体" w:hAnsi="Verdana" w:cs="宋体" w:hint="eastAsia"/>
+          <w:color w:val="4B4B4B"/>
+          <w:kern w:val="0"/>
+          <w:sz w:val="20"/>
+          <w:szCs w:val="20"/>
+        </w:rPr>
+      </w:pPr>
+      <w:hyperlink r:id="rId14" w:history="1">
+        <w:r>
+          <w:rPr>
+            <w:rStyle w:val="a3"/>
+            <w:rFonts w:ascii="Verdana" w:eastAsia="宋体" w:hAnsi="Verdana" w:cs="宋体"/>
+            <w:kern w:val="0"/>
+            <w:sz w:val="20"/>
+            <w:szCs w:val="20"/>
+          </w:rPr>
+          <w:t>http://www.runoob.com/jquerymobile/jquerymobile-tutorial.html</w:t>
+        </w:r>
+      </w:hyperlink>
+    </w:p>
+    <w:p>
+      <w:pPr>
+        <w:widowControl/>
+        <w:spacing w:before="150" w:after="150"/>
+        <w:jc w:val="left"/>
+        <w:rPr>
+          <w:rFonts w:ascii="Verdana" w:eastAsia="宋体" w:hAnsi="Verdana" w:cs="宋体" w:hint="eastAsia"/>
+          <w:color w:val="4B4B4B"/>
+          <w:kern w:val="0"/>
+          <w:sz w:val="20"/>
+          <w:szCs w:val="20"/>
+        </w:rPr>
+      </w:pPr>
+      <w:hyperlink r:id="rId15" w:history="1">
+        <w:r>
+          <w:rPr>
+            <w:rStyle w:val="a3"/>
+            <w:rFonts w:ascii="Verdana" w:eastAsia="宋体" w:hAnsi="Verdana" w:cs="宋体"/>
+            <w:kern w:val="0"/>
+            <w:sz w:val="20"/>
+            <w:szCs w:val="20"/>
+          </w:rPr>
+          <w:t>http://kayosite.com/web-app-by-jquery-mobile-and-html5-foundation.html</w:t>
+        </w:r>
+      </w:hyperlink>
+    </w:p>
+    <w:p>
+      <w:pPr>
+        <w:widowControl/>
+        <w:spacing w:before="150" w:after="150"/>
+        <w:jc w:val="left"/>
+        <w:rPr>
+          <w:rFonts w:ascii="Verdana" w:eastAsia="宋体" w:hAnsi="Verdana" w:cs="宋体" w:hint="eastAsia"/>
+          <w:color w:val="4B4B4B"/>
+          <w:kern w:val="0"/>
+          <w:sz w:val="20"/>
+          <w:szCs w:val="20"/>
+        </w:rPr>
+      </w:pPr>
+    </w:p>
+    <w:p>
+      <w:pPr>
+        <w:widowControl/>
+        <w:spacing w:before="150" w:after="150"/>
+        <w:jc w:val="left"/>
+        <w:rPr>
+          <w:rFonts w:ascii="Verdana" w:eastAsia="宋体" w:hAnsi="Verdana" w:cs="宋体" w:hint="eastAsia"/>
+          <w:color w:val="4B4B4B"/>
+          <w:kern w:val="0"/>
+          <w:sz w:val="20"/>
+          <w:szCs w:val="20"/>
+        </w:rPr>
+      </w:pPr>
+      <w:r>
+        <w:rPr>
+          <w:rFonts w:ascii="Verdana" w:eastAsia="宋体" w:hAnsi="Verdana" w:cs="宋体" w:hint="eastAsia"/>
+          <w:color w:val="4B4B4B"/>
+          <w:kern w:val="0"/>
+          <w:sz w:val="20"/>
+          <w:szCs w:val="20"/>
+        </w:rPr>
+        <w:lastRenderedPageBreak/>
+        <w:t>10</w:t>
+      </w:r>
+      <w:r>
+        <w:rPr>
+          <w:rFonts w:ascii="Verdana" w:eastAsia="宋体" w:hAnsi="Verdana" w:cs="宋体" w:hint="eastAsia"/>
+          <w:color w:val="4B4B4B"/>
+          <w:kern w:val="0"/>
+          <w:sz w:val="20"/>
+          <w:szCs w:val="20"/>
+        </w:rPr>
+        <w:t>套前段主题</w:t>
+      </w:r>
+    </w:p>
+    <w:p>
+      <w:pPr>
+        <w:widowControl/>
+        <w:spacing w:before="150" w:after="150"/>
+        <w:jc w:val="left"/>
+        <w:rPr>
+          <w:rFonts w:ascii="Verdana" w:eastAsia="宋体" w:hAnsi="Verdana" w:cs="宋体"/>
+          <w:color w:val="4B4B4B"/>
+          <w:kern w:val="0"/>
+          <w:sz w:val="20"/>
+          <w:szCs w:val="20"/>
+        </w:rPr>
+      </w:pPr>
+      <w:r>
+        <w:rPr>
+          <w:rFonts w:ascii="Verdana" w:eastAsia="宋体" w:hAnsi="Verdana" w:cs="宋体"/>
+          <w:color w:val="4B4B4B"/>
+          <w:kern w:val="0"/>
+          <w:sz w:val="20"/>
+          <w:szCs w:val="20"/>
+        </w:rPr>
+        <w:t>http://caibaojian.com/10-best-free-jquery-mobile-theme.html</w:t>
+      </w:r>
+    </w:p>
+    <w:p>
+      <w:pPr>
         <w:pStyle w:val="1"/>
         <w:pBdr>
           <w:bottom w:val="single" w:sz="4" w:space="3" w:color="DDDDDD"/>
@@ -599,7 +736,7 @@
           <w:szCs w:val="21"/>
         </w:rPr>
       </w:pPr>
-      <w:hyperlink r:id="rId15" w:history="1">
+      <w:hyperlink r:id="rId16" w:history="1">
         <w:r>
           <w:rPr>
             <w:rStyle w:val="a3"/>
@@ -663,7 +800,7 @@
           <w:szCs w:val="20"/>
         </w:rPr>
       </w:pPr>
-      <w:hyperlink r:id="rId16" w:history="1">
+      <w:hyperlink r:id="rId17" w:history="1">
         <w:r>
           <w:rPr>
             <w:rStyle w:val="a3"/>
@@ -707,10 +844,8 @@
           <w:sz w:val="20"/>
           <w:szCs w:val="20"/>
         </w:rPr>
-        <w:lastRenderedPageBreak/>
         <w:t>校验、</w:t>
       </w:r>
-      <w:proofErr w:type="spellStart"/>
       <w:r>
         <w:rPr>
           <w:rFonts w:ascii="Verdana" w:hAnsi="Verdana" w:hint="eastAsia"/>
@@ -720,7 +855,6 @@
         </w:rPr>
         <w:t>AjAx</w:t>
       </w:r>
-      <w:proofErr w:type="spellEnd"/>
       <w:r>
         <w:rPr>
           <w:rFonts w:ascii="Verdana" w:hAnsi="Verdana" w:hint="eastAsia"/>
@@ -807,7 +941,6 @@
         </w:rPr>
         <w:t>系统自带的日志管理器。</w:t>
       </w:r>
-      <w:proofErr w:type="spellStart"/>
       <w:r>
         <w:rPr>
           <w:rFonts w:hint="eastAsia"/>
@@ -815,29 +948,28 @@
           <w:sz w:val="14"/>
           <w:szCs w:val="14"/>
         </w:rPr>
-        <w:t>Autorization</w:t>
-      </w:r>
-      <w:proofErr w:type="spellEnd"/>
-      <w:r>
-        <w:rPr>
-          <w:rFonts w:hint="eastAsia"/>
+        <w:t>Autorization过滤器的学习，其实现类为AutorizationAttribute类。</w:t>
+      </w:r>
+    </w:p>
+    <w:p>
+      <w:pPr>
+        <w:pStyle w:val="HTML"/>
+        <w:rPr>
           <w:color w:val="000000"/>
           <w:sz w:val="14"/>
           <w:szCs w:val="14"/>
         </w:rPr>
-        <w:t>过滤器的学习，其实现类为</w:t>
-      </w:r>
-      <w:proofErr w:type="spellStart"/>
-      <w:r>
-        <w:rPr>
-          <w:rFonts w:hint="eastAsia"/>
+      </w:pPr>
+    </w:p>
+    <w:p>
+      <w:pPr>
+        <w:pStyle w:val="HTML"/>
+        <w:rPr>
           <w:color w:val="000000"/>
           <w:sz w:val="14"/>
           <w:szCs w:val="14"/>
         </w:rPr>
-        <w:t>AutorizationAttribute</w:t>
-      </w:r>
-      <w:proofErr w:type="spellEnd"/>
+      </w:pPr>
       <w:r>
         <w:rPr>
           <w:rFonts w:hint="eastAsia"/>
@@ -845,7 +977,7 @@
           <w:sz w:val="14"/>
           <w:szCs w:val="14"/>
         </w:rPr>
-        <w:t>类。</w:t>
+        <w:t>AutorizationAttribute过滤器的</w:t>
       </w:r>
     </w:p>
     <w:p>
@@ -857,47 +989,7 @@
           <w:szCs w:val="14"/>
         </w:rPr>
       </w:pPr>
-    </w:p>
-    <w:p>
-      <w:pPr>
-        <w:pStyle w:val="HTML"/>
-        <w:rPr>
-          <w:color w:val="000000"/>
-          <w:sz w:val="14"/>
-          <w:szCs w:val="14"/>
-        </w:rPr>
-      </w:pPr>
-      <w:proofErr w:type="spellStart"/>
-      <w:r>
-        <w:rPr>
-          <w:rFonts w:hint="eastAsia"/>
-          <w:color w:val="000000"/>
-          <w:sz w:val="14"/>
-          <w:szCs w:val="14"/>
-        </w:rPr>
-        <w:t>AutorizationAttribute</w:t>
-      </w:r>
-      <w:proofErr w:type="spellEnd"/>
-      <w:r>
-        <w:rPr>
-          <w:rFonts w:hint="eastAsia"/>
-          <w:color w:val="000000"/>
-          <w:sz w:val="14"/>
-          <w:szCs w:val="14"/>
-        </w:rPr>
-        <w:t>过滤器的</w:t>
-      </w:r>
-    </w:p>
-    <w:p>
-      <w:pPr>
-        <w:pStyle w:val="HTML"/>
-        <w:rPr>
-          <w:color w:val="000000"/>
-          <w:sz w:val="14"/>
-          <w:szCs w:val="14"/>
-        </w:rPr>
-      </w:pPr>
-      <w:hyperlink r:id="rId17" w:history="1">
+      <w:hyperlink r:id="rId18" w:history="1">
         <w:r>
           <w:rPr>
             <w:rStyle w:val="a3"/>
@@ -917,7 +1009,7 @@
           <w:szCs w:val="14"/>
         </w:rPr>
       </w:pPr>
-      <w:hyperlink r:id="rId18" w:history="1">
+      <w:hyperlink r:id="rId19" w:history="1">
         <w:r>
           <w:rPr>
             <w:rStyle w:val="a3"/>
@@ -948,7 +1040,7 @@
           <w:szCs w:val="16"/>
         </w:rPr>
       </w:pPr>
-      <w:hyperlink r:id="rId19" w:history="1">
+      <w:hyperlink r:id="rId20" w:history="1">
         <w:r>
           <w:rPr>
             <w:rStyle w:val="a3"/>
@@ -1034,7 +1126,7 @@
           <w:sz w:val="22"/>
         </w:rPr>
       </w:pPr>
-      <w:hyperlink r:id="rId20" w:history="1">
+      <w:hyperlink r:id="rId21" w:history="1">
         <w:r>
           <w:rPr>
             <w:rFonts w:ascii="Verdana" w:eastAsia="宋体" w:hAnsi="Verdana" w:cs="宋体"/>
@@ -1139,7 +1231,6 @@
         </w:rPr>
         <w:t>打开一个</w:t>
       </w:r>
-      <w:proofErr w:type="spellStart"/>
       <w:r>
         <w:rPr>
           <w:rFonts w:ascii="Verdana" w:eastAsia="宋体" w:hAnsi="Verdana" w:cs="宋体"/>
@@ -1150,7 +1241,6 @@
         </w:rPr>
         <w:t>mvc</w:t>
       </w:r>
-      <w:proofErr w:type="spellEnd"/>
       <w:r>
         <w:rPr>
           <w:rFonts w:ascii="Verdana" w:eastAsia="宋体" w:hAnsi="Verdana" w:cs="宋体"/>
@@ -1288,29 +1378,7 @@
           <w:sz w:val="20"/>
           <w:szCs w:val="20"/>
         </w:rPr>
-        <w:t>可能已被移除，或其名称已更改，或暂时</w:t>
-      </w:r>
-      <w:proofErr w:type="gramStart"/>
-      <w:r>
-        <w:rPr>
-          <w:rFonts w:ascii="Verdana" w:eastAsia="宋体" w:hAnsi="Verdana" w:cs="宋体"/>
-          <w:color w:val="4B4B4B"/>
-          <w:kern w:val="0"/>
-          <w:sz w:val="20"/>
-          <w:szCs w:val="20"/>
-        </w:rPr>
-        <w:t>不</w:t>
-      </w:r>
-      <w:proofErr w:type="gramEnd"/>
-      <w:r>
-        <w:rPr>
-          <w:rFonts w:ascii="Verdana" w:eastAsia="宋体" w:hAnsi="Verdana" w:cs="宋体"/>
-          <w:color w:val="4B4B4B"/>
-          <w:kern w:val="0"/>
-          <w:sz w:val="20"/>
-          <w:szCs w:val="20"/>
-        </w:rPr>
-        <w:t>可用。请检查以下</w:t>
+        <w:t>可能已被移除，或其名称已更改，或暂时不可用。请检查以下</w:t>
       </w:r>
       <w:r>
         <w:rPr>
@@ -1430,7 +1498,6 @@
           <w:szCs w:val="18"/>
         </w:rPr>
       </w:pPr>
-      <w:proofErr w:type="gramStart"/>
       <w:r>
         <w:rPr>
           <w:rFonts w:ascii="宋体" w:eastAsia="宋体" w:hAnsi="宋体" w:cs="宋体"/>
@@ -1439,18 +1506,7 @@
           <w:sz w:val="18"/>
           <w:szCs w:val="18"/>
         </w:rPr>
-        <w:t>cd  C</w:t>
-      </w:r>
-      <w:proofErr w:type="gramEnd"/>
-      <w:r>
-        <w:rPr>
-          <w:rFonts w:ascii="宋体" w:eastAsia="宋体" w:hAnsi="宋体" w:cs="宋体"/>
-          <w:color w:val="000000"/>
-          <w:kern w:val="0"/>
-          <w:sz w:val="18"/>
-          <w:szCs w:val="18"/>
-        </w:rPr>
-        <w:t>:\Windows\Microsoft.NET\Framework\v4.</w:t>
+        <w:t>cd  C:\Windows\Microsoft.NET\Framework\v4.</w:t>
       </w:r>
       <w:r>
         <w:rPr>
@@ -1632,7 +1688,6 @@
         </w:rPr>
         <w:t>找不到</w:t>
       </w:r>
-      <w:proofErr w:type="spellStart"/>
       <w:r>
         <w:rPr>
           <w:rFonts w:ascii="Helvetica" w:hAnsi="Helvetica" w:cs="Helvetica"/>
@@ -1644,7 +1699,6 @@
         </w:rPr>
         <w:t>DbContext</w:t>
       </w:r>
-      <w:proofErr w:type="spellEnd"/>
     </w:p>
     <w:p>
       <w:pPr>
@@ -1670,12 +1724,21 @@
         <w:spacing w:line="270" w:lineRule="atLeast"/>
         <w:jc w:val="left"/>
         <w:rPr>
+          <w:rFonts w:ascii="Helvetica" w:hAnsi="Helvetica" w:cs="Helvetica"/>
+          <w:color w:val="111111"/>
+          <w:szCs w:val="21"/>
+          <w:shd w:val="clear" w:color="auto" w:fill="FFFFFF"/>
+        </w:rPr>
+      </w:pPr>
+      <w:r>
+        <w:rPr>
           <w:rFonts w:ascii="Helvetica" w:hAnsi="Helvetica" w:cs="Helvetica" w:hint="eastAsia"/>
           <w:color w:val="111111"/>
           <w:szCs w:val="21"/>
           <w:shd w:val="clear" w:color="auto" w:fill="FFFFFF"/>
         </w:rPr>
-      </w:pPr>
+        <w:t>添加了对</w:t>
+      </w:r>
       <w:r>
         <w:rPr>
           <w:rFonts w:ascii="Helvetica" w:hAnsi="Helvetica" w:cs="Helvetica" w:hint="eastAsia"/>
@@ -1683,9 +1746,8 @@
           <w:szCs w:val="21"/>
           <w:shd w:val="clear" w:color="auto" w:fill="FFFFFF"/>
         </w:rPr>
-        <w:t>添加了对</w:t>
-      </w:r>
-      <w:proofErr w:type="spellStart"/>
+        <w:t>System.Data.Entity</w:t>
+      </w:r>
       <w:r>
         <w:rPr>
           <w:rFonts w:ascii="Helvetica" w:hAnsi="Helvetica" w:cs="Helvetica" w:hint="eastAsia"/>
@@ -1693,9 +1755,44 @@
           <w:szCs w:val="21"/>
           <w:shd w:val="clear" w:color="auto" w:fill="FFFFFF"/>
         </w:rPr>
-        <w:t>System.Data.Entity</w:t>
-      </w:r>
-      <w:proofErr w:type="spellEnd"/>
+        <w:t>动态链接库的引用，且</w:t>
+      </w:r>
+      <w:r>
+        <w:rPr>
+          <w:rFonts w:ascii="Helvetica" w:hAnsi="Helvetica" w:cs="Helvetica"/>
+          <w:color w:val="111111"/>
+          <w:szCs w:val="21"/>
+          <w:shd w:val="clear" w:color="auto" w:fill="FFFFFF"/>
+        </w:rPr>
+        <w:t>using System.Data.Entity;</w:t>
+      </w:r>
+      <w:r>
+        <w:rPr>
+          <w:rFonts w:ascii="Helvetica" w:hAnsi="Helvetica" w:cs="Helvetica"/>
+          <w:color w:val="111111"/>
+          <w:szCs w:val="21"/>
+          <w:shd w:val="clear" w:color="auto" w:fill="FFFFFF"/>
+        </w:rPr>
+        <w:t>为什么还是找不到</w:t>
+      </w:r>
+      <w:r>
+        <w:rPr>
+          <w:rFonts w:ascii="Helvetica" w:hAnsi="Helvetica" w:cs="Helvetica"/>
+          <w:color w:val="111111"/>
+          <w:szCs w:val="21"/>
+          <w:shd w:val="clear" w:color="auto" w:fill="FFFFFF"/>
+        </w:rPr>
+        <w:t>DbContext</w:t>
+      </w:r>
+      <w:r>
+        <w:rPr>
+          <w:rFonts w:ascii="Helvetica" w:hAnsi="Helvetica" w:cs="Helvetica"/>
+          <w:color w:val="111111"/>
+          <w:szCs w:val="21"/>
+          <w:shd w:val="clear" w:color="auto" w:fill="FFFFFF"/>
+        </w:rPr>
+        <w:t>这个类</w:t>
+      </w:r>
       <w:r>
         <w:rPr>
           <w:rFonts w:ascii="Helvetica" w:hAnsi="Helvetica" w:cs="Helvetica" w:hint="eastAsia"/>
@@ -1703,7 +1800,97 @@
           <w:szCs w:val="21"/>
           <w:shd w:val="clear" w:color="auto" w:fill="FFFFFF"/>
         </w:rPr>
-        <w:t>动态链接库的引用，且</w:t>
+        <w:t>。主要是没有安装</w:t>
+      </w:r>
+      <w:r>
+        <w:rPr>
+          <w:rFonts w:ascii="Helvetica" w:hAnsi="Helvetica" w:cs="Helvetica"/>
+          <w:color w:val="111111"/>
+          <w:szCs w:val="21"/>
+          <w:shd w:val="clear" w:color="auto" w:fill="FFFFCC"/>
+        </w:rPr>
+        <w:t>EntityFramework</w:t>
+      </w:r>
+      <w:r>
+        <w:rPr>
+          <w:rFonts w:ascii="Helvetica" w:hAnsi="Helvetica" w:cs="Helvetica" w:hint="eastAsia"/>
+          <w:color w:val="111111"/>
+          <w:szCs w:val="21"/>
+          <w:shd w:val="clear" w:color="auto" w:fill="FFFFCC"/>
+        </w:rPr>
+        <w:t>。需要在</w:t>
+      </w:r>
+      <w:r>
+        <w:rPr>
+          <w:rFonts w:ascii="Helvetica" w:hAnsi="Helvetica" w:cs="Helvetica" w:hint="eastAsia"/>
+          <w:color w:val="111111"/>
+          <w:szCs w:val="21"/>
+          <w:shd w:val="clear" w:color="auto" w:fill="FFFFCC"/>
+        </w:rPr>
+        <w:t xml:space="preserve">  </w:t>
+      </w:r>
+      <w:r>
+        <w:rPr>
+          <w:rFonts w:ascii="Helvetica" w:hAnsi="Helvetica" w:cs="Helvetica" w:hint="eastAsia"/>
+          <w:color w:val="111111"/>
+          <w:szCs w:val="21"/>
+          <w:shd w:val="clear" w:color="auto" w:fill="FFFFCC"/>
+        </w:rPr>
+        <w:t>工具</w:t>
+      </w:r>
+      <w:r>
+        <w:rPr>
+          <w:rFonts w:ascii="Helvetica" w:hAnsi="Helvetica" w:cs="Helvetica"/>
+          <w:color w:val="111111"/>
+          <w:szCs w:val="21"/>
+          <w:shd w:val="clear" w:color="auto" w:fill="FFFFCC"/>
+        </w:rPr>
+        <w:t>—</w:t>
+      </w:r>
+      <w:r>
+        <w:rPr>
+          <w:rFonts w:ascii="Helvetica" w:hAnsi="Helvetica" w:cs="Helvetica" w:hint="eastAsia"/>
+          <w:color w:val="111111"/>
+          <w:szCs w:val="21"/>
+          <w:shd w:val="clear" w:color="auto" w:fill="FFFFCC"/>
+        </w:rPr>
+        <w:t>&gt;nuget</w:t>
+      </w:r>
+      <w:r>
+        <w:rPr>
+          <w:rFonts w:ascii="Helvetica" w:hAnsi="Helvetica" w:cs="Helvetica" w:hint="eastAsia"/>
+          <w:color w:val="111111"/>
+          <w:szCs w:val="21"/>
+          <w:shd w:val="clear" w:color="auto" w:fill="FFFFCC"/>
+        </w:rPr>
+        <w:t>包管理器</w:t>
+      </w:r>
+      <w:r>
+        <w:rPr>
+          <w:rFonts w:ascii="Helvetica" w:hAnsi="Helvetica" w:cs="Helvetica"/>
+          <w:color w:val="111111"/>
+          <w:szCs w:val="21"/>
+          <w:shd w:val="clear" w:color="auto" w:fill="FFFFCC"/>
+        </w:rPr>
+        <w:t>—</w:t>
+      </w:r>
+      <w:r>
+        <w:rPr>
+          <w:rFonts w:ascii="Helvetica" w:hAnsi="Helvetica" w:cs="Helvetica" w:hint="eastAsia"/>
+          <w:color w:val="111111"/>
+          <w:szCs w:val="21"/>
+          <w:shd w:val="clear" w:color="auto" w:fill="FFFFCC"/>
+        </w:rPr>
+        <w:t>&gt;</w:t>
+      </w:r>
+      <w:r>
+        <w:rPr>
+          <w:rFonts w:ascii="Helvetica" w:hAnsi="Helvetica" w:cs="Helvetica" w:hint="eastAsia"/>
+          <w:color w:val="111111"/>
+          <w:szCs w:val="21"/>
+          <w:shd w:val="clear" w:color="auto" w:fill="FFFFCC"/>
+        </w:rPr>
+        <w:t>程序包管理控制台打开，在最下面，输入指令</w:t>
       </w:r>
       <w:r>
         <w:rPr>
@@ -1712,189 +1899,8 @@
           <w:szCs w:val="21"/>
           <w:shd w:val="clear" w:color="auto" w:fill="FFFFFF"/>
         </w:rPr>
-        <w:t xml:space="preserve">using </w:t>
-      </w:r>
-      <w:proofErr w:type="spellStart"/>
-      <w:r>
-        <w:rPr>
-          <w:rFonts w:ascii="Helvetica" w:hAnsi="Helvetica" w:cs="Helvetica"/>
-          <w:color w:val="111111"/>
-          <w:szCs w:val="21"/>
-          <w:shd w:val="clear" w:color="auto" w:fill="FFFFFF"/>
-        </w:rPr>
-        <w:t>System.Data.Entity</w:t>
-      </w:r>
-      <w:proofErr w:type="spellEnd"/>
-      <w:r>
-        <w:rPr>
-          <w:rFonts w:ascii="Helvetica" w:hAnsi="Helvetica" w:cs="Helvetica"/>
-          <w:color w:val="111111"/>
-          <w:szCs w:val="21"/>
-          <w:shd w:val="clear" w:color="auto" w:fill="FFFFFF"/>
-        </w:rPr>
-        <w:t>;</w:t>
-      </w:r>
-      <w:r>
-        <w:rPr>
-          <w:rFonts w:ascii="Helvetica" w:hAnsi="Helvetica" w:cs="Helvetica"/>
-          <w:color w:val="111111"/>
-          <w:szCs w:val="21"/>
-          <w:shd w:val="clear" w:color="auto" w:fill="FFFFFF"/>
-        </w:rPr>
-        <w:t>为什么还是找不到</w:t>
-      </w:r>
-      <w:proofErr w:type="spellStart"/>
-      <w:r>
-        <w:rPr>
-          <w:rFonts w:ascii="Helvetica" w:hAnsi="Helvetica" w:cs="Helvetica"/>
-          <w:color w:val="111111"/>
-          <w:szCs w:val="21"/>
-          <w:shd w:val="clear" w:color="auto" w:fill="FFFFFF"/>
-        </w:rPr>
-        <w:t>DbContext</w:t>
-      </w:r>
-      <w:proofErr w:type="spellEnd"/>
-      <w:r>
-        <w:rPr>
-          <w:rFonts w:ascii="Helvetica" w:hAnsi="Helvetica" w:cs="Helvetica"/>
-          <w:color w:val="111111"/>
-          <w:szCs w:val="21"/>
-          <w:shd w:val="clear" w:color="auto" w:fill="FFFFFF"/>
-        </w:rPr>
-        <w:t>这个类</w:t>
-      </w:r>
-      <w:r>
-        <w:rPr>
-          <w:rFonts w:ascii="Helvetica" w:hAnsi="Helvetica" w:cs="Helvetica" w:hint="eastAsia"/>
-          <w:color w:val="111111"/>
-          <w:szCs w:val="21"/>
-          <w:shd w:val="clear" w:color="auto" w:fill="FFFFFF"/>
-        </w:rPr>
-        <w:t>。主要是没有安装</w:t>
-      </w:r>
-      <w:proofErr w:type="spellStart"/>
-      <w:r>
-        <w:rPr>
-          <w:rFonts w:ascii="Helvetica" w:hAnsi="Helvetica" w:cs="Helvetica"/>
-          <w:color w:val="111111"/>
-          <w:szCs w:val="21"/>
-          <w:shd w:val="clear" w:color="auto" w:fill="FFFFCC"/>
-        </w:rPr>
-        <w:t>EntityFramework</w:t>
-      </w:r>
-      <w:proofErr w:type="spellEnd"/>
-      <w:r>
-        <w:rPr>
-          <w:rFonts w:ascii="Helvetica" w:hAnsi="Helvetica" w:cs="Helvetica" w:hint="eastAsia"/>
-          <w:color w:val="111111"/>
-          <w:szCs w:val="21"/>
-          <w:shd w:val="clear" w:color="auto" w:fill="FFFFCC"/>
-        </w:rPr>
-        <w:t>。需要在</w:t>
-      </w:r>
-      <w:r>
-        <w:rPr>
-          <w:rFonts w:ascii="Helvetica" w:hAnsi="Helvetica" w:cs="Helvetica" w:hint="eastAsia"/>
-          <w:color w:val="111111"/>
-          <w:szCs w:val="21"/>
-          <w:shd w:val="clear" w:color="auto" w:fill="FFFFCC"/>
-        </w:rPr>
-        <w:t xml:space="preserve">  </w:t>
-      </w:r>
-      <w:r>
-        <w:rPr>
-          <w:rFonts w:ascii="Helvetica" w:hAnsi="Helvetica" w:cs="Helvetica" w:hint="eastAsia"/>
-          <w:color w:val="111111"/>
-          <w:szCs w:val="21"/>
-          <w:shd w:val="clear" w:color="auto" w:fill="FFFFCC"/>
-        </w:rPr>
-        <w:t>工具</w:t>
-      </w:r>
-      <w:r>
-        <w:rPr>
-          <w:rFonts w:ascii="Helvetica" w:hAnsi="Helvetica" w:cs="Helvetica"/>
-          <w:color w:val="111111"/>
-          <w:szCs w:val="21"/>
-          <w:shd w:val="clear" w:color="auto" w:fill="FFFFCC"/>
-        </w:rPr>
-        <w:t>—</w:t>
-      </w:r>
-      <w:r>
-        <w:rPr>
-          <w:rFonts w:ascii="Helvetica" w:hAnsi="Helvetica" w:cs="Helvetica" w:hint="eastAsia"/>
-          <w:color w:val="111111"/>
-          <w:szCs w:val="21"/>
-          <w:shd w:val="clear" w:color="auto" w:fill="FFFFCC"/>
-        </w:rPr>
-        <w:t>&gt;</w:t>
-      </w:r>
-      <w:proofErr w:type="spellStart"/>
-      <w:r>
-        <w:rPr>
-          <w:rFonts w:ascii="Helvetica" w:hAnsi="Helvetica" w:cs="Helvetica" w:hint="eastAsia"/>
-          <w:color w:val="111111"/>
-          <w:szCs w:val="21"/>
-          <w:shd w:val="clear" w:color="auto" w:fill="FFFFCC"/>
-        </w:rPr>
-        <w:t>nuget</w:t>
-      </w:r>
-      <w:proofErr w:type="spellEnd"/>
-      <w:r>
-        <w:rPr>
-          <w:rFonts w:ascii="Helvetica" w:hAnsi="Helvetica" w:cs="Helvetica" w:hint="eastAsia"/>
-          <w:color w:val="111111"/>
-          <w:szCs w:val="21"/>
-          <w:shd w:val="clear" w:color="auto" w:fill="FFFFCC"/>
-        </w:rPr>
-        <w:t>包管理器</w:t>
-      </w:r>
-      <w:r>
-        <w:rPr>
-          <w:rFonts w:ascii="Helvetica" w:hAnsi="Helvetica" w:cs="Helvetica"/>
-          <w:color w:val="111111"/>
-          <w:szCs w:val="21"/>
-          <w:shd w:val="clear" w:color="auto" w:fill="FFFFCC"/>
-        </w:rPr>
-        <w:t>—</w:t>
-      </w:r>
-      <w:r>
-        <w:rPr>
-          <w:rFonts w:ascii="Helvetica" w:hAnsi="Helvetica" w:cs="Helvetica" w:hint="eastAsia"/>
-          <w:color w:val="111111"/>
-          <w:szCs w:val="21"/>
-          <w:shd w:val="clear" w:color="auto" w:fill="FFFFCC"/>
-        </w:rPr>
-        <w:t>&gt;</w:t>
-      </w:r>
-      <w:r>
-        <w:rPr>
-          <w:rFonts w:ascii="Helvetica" w:hAnsi="Helvetica" w:cs="Helvetica" w:hint="eastAsia"/>
-          <w:color w:val="111111"/>
-          <w:szCs w:val="21"/>
-          <w:shd w:val="clear" w:color="auto" w:fill="FFFFCC"/>
-        </w:rPr>
-        <w:t>程序包管理控制台打开，在最下面，输入指令</w:t>
-      </w:r>
-      <w:r>
-        <w:rPr>
-          <w:rFonts w:ascii="Helvetica" w:hAnsi="Helvetica" w:cs="Helvetica"/>
-          <w:color w:val="111111"/>
-          <w:szCs w:val="21"/>
-          <w:shd w:val="clear" w:color="auto" w:fill="FFFFFF"/>
-        </w:rPr>
-        <w:t xml:space="preserve">install-package </w:t>
-      </w:r>
-      <w:proofErr w:type="spellStart"/>
-      <w:r>
-        <w:rPr>
-          <w:rFonts w:ascii="Helvetica" w:hAnsi="Helvetica" w:cs="Helvetica"/>
-          <w:color w:val="111111"/>
-          <w:szCs w:val="21"/>
-          <w:shd w:val="clear" w:color="auto" w:fill="FFFFFF"/>
-        </w:rPr>
-        <w:t>entityframework</w:t>
-      </w:r>
-      <w:proofErr w:type="spellEnd"/>
+        <w:t>install-package entityframework</w:t>
+      </w:r>
       <w:r>
         <w:rPr>
           <w:rFonts w:ascii="Helvetica" w:hAnsi="Helvetica" w:cs="Helvetica" w:hint="eastAsia"/>
@@ -1929,7 +1935,7 @@
         <w:spacing w:line="270" w:lineRule="atLeast"/>
         <w:jc w:val="left"/>
         <w:rPr>
-          <w:rFonts w:ascii="Helvetica" w:hAnsi="Helvetica" w:cs="Helvetica" w:hint="eastAsia"/>
+          <w:rFonts w:ascii="Helvetica" w:hAnsi="Helvetica" w:cs="Helvetica"/>
           <w:color w:val="111111"/>
           <w:szCs w:val="21"/>
           <w:shd w:val="clear" w:color="auto" w:fill="FFFFFF"/>
@@ -2040,9 +2046,9 @@
           <w:szCs w:val="32"/>
           <w:shd w:val="clear" w:color="auto" w:fill="FFFFFF"/>
         </w:rPr>
+        <w:lastRenderedPageBreak/>
         <w:t>“</w:t>
       </w:r>
-      <w:proofErr w:type="spellStart"/>
       <w:r>
         <w:rPr>
           <w:rStyle w:val="a5"/>
@@ -2053,49 +2059,8 @@
           <w:szCs w:val="32"/>
           <w:shd w:val="clear" w:color="auto" w:fill="FFFFFF"/>
         </w:rPr>
-        <w:t>EntityType</w:t>
-      </w:r>
-      <w:proofErr w:type="spellEnd"/>
-      <w:r>
-        <w:rPr>
-          <w:rStyle w:val="a5"/>
-          <w:rFonts w:ascii="Verdana" w:hAnsi="Verdana"/>
-          <w:b/>
-          <w:color w:val="333333"/>
-          <w:sz w:val="32"/>
-          <w:szCs w:val="32"/>
-          <w:shd w:val="clear" w:color="auto" w:fill="FFFFFF"/>
-        </w:rPr>
-        <w:t xml:space="preserve"> ‘User’ has no key defined. Define the key for this </w:t>
-      </w:r>
-      <w:proofErr w:type="spellStart"/>
-      <w:r>
-        <w:rPr>
-          <w:rStyle w:val="a5"/>
-          <w:rFonts w:ascii="Verdana" w:hAnsi="Verdana"/>
-          <w:b/>
-          <w:color w:val="333333"/>
-          <w:sz w:val="32"/>
-          <w:szCs w:val="32"/>
-          <w:shd w:val="clear" w:color="auto" w:fill="FFFFFF"/>
-        </w:rPr>
-        <w:t>EntityType</w:t>
-      </w:r>
-      <w:proofErr w:type="spellEnd"/>
-      <w:proofErr w:type="gramStart"/>
-      <w:r>
-        <w:rPr>
-          <w:rStyle w:val="a5"/>
-          <w:rFonts w:ascii="Verdana" w:hAnsi="Verdana"/>
-          <w:b/>
-          <w:color w:val="333333"/>
-          <w:sz w:val="32"/>
-          <w:szCs w:val="32"/>
-          <w:shd w:val="clear" w:color="auto" w:fill="FFFFFF"/>
-        </w:rPr>
-        <w:t>”</w:t>
-      </w:r>
-      <w:proofErr w:type="gramEnd"/>
+        <w:t>EntityType ‘User’ has no key defined. Define the key for this EntityType”</w:t>
+      </w:r>
       <w:r>
         <w:rPr>
           <w:rStyle w:val="a5"/>
@@ -2219,7 +2184,6 @@
         </w:rPr>
         <w:t>“</w:t>
       </w:r>
-      <w:proofErr w:type="spellStart"/>
       <w:r>
         <w:rPr>
           <w:rStyle w:val="a5"/>
@@ -2228,9 +2192,8 @@
           <w:szCs w:val="21"/>
           <w:shd w:val="clear" w:color="auto" w:fill="FFFFFF"/>
         </w:rPr>
-        <w:t>EntityType</w:t>
-      </w:r>
-      <w:proofErr w:type="spellEnd"/>
+        <w:t>EntityType ‘User’ has no key defined. Define the key for this EntityType”</w:t>
+      </w:r>
       <w:r>
         <w:rPr>
           <w:rStyle w:val="a5"/>
@@ -2239,41 +2202,34 @@
           <w:szCs w:val="21"/>
           <w:shd w:val="clear" w:color="auto" w:fill="FFFFFF"/>
         </w:rPr>
-        <w:t xml:space="preserve"> ‘User’ has no key defined. Define the key for this </w:t>
-      </w:r>
-      <w:proofErr w:type="spellStart"/>
-      <w:r>
-        <w:rPr>
-          <w:rStyle w:val="a5"/>
+        <w:t>，</w:t>
+      </w:r>
+      <w:r>
+        <w:rPr>
           <w:rFonts w:ascii="Verdana" w:hAnsi="Verdana"/>
           <w:color w:val="333333"/>
           <w:szCs w:val="21"/>
           <w:shd w:val="clear" w:color="auto" w:fill="FFFFFF"/>
         </w:rPr>
-        <w:t>EntityType</w:t>
-      </w:r>
-      <w:proofErr w:type="spellEnd"/>
-      <w:proofErr w:type="gramStart"/>
-      <w:r>
-        <w:rPr>
-          <w:rStyle w:val="a5"/>
+        <w:t>因为</w:t>
+      </w:r>
+      <w:r>
+        <w:rPr>
           <w:rFonts w:ascii="Verdana" w:hAnsi="Verdana"/>
           <w:color w:val="333333"/>
           <w:szCs w:val="21"/>
           <w:shd w:val="clear" w:color="auto" w:fill="FFFFFF"/>
         </w:rPr>
-        <w:t>”</w:t>
-      </w:r>
-      <w:proofErr w:type="gramEnd"/>
-      <w:r>
-        <w:rPr>
-          <w:rStyle w:val="a5"/>
+        <w:t>EF</w:t>
+      </w:r>
+      <w:r>
+        <w:rPr>
           <w:rFonts w:ascii="Verdana" w:hAnsi="Verdana"/>
           <w:color w:val="333333"/>
           <w:szCs w:val="21"/>
           <w:shd w:val="clear" w:color="auto" w:fill="FFFFFF"/>
         </w:rPr>
-        <w:t>，</w:t>
+        <w:t>没有办法知道</w:t>
       </w:r>
       <w:r>
         <w:rPr>
@@ -2282,7 +2238,7 @@
           <w:szCs w:val="21"/>
           <w:shd w:val="clear" w:color="auto" w:fill="FFFFFF"/>
         </w:rPr>
-        <w:t>因为</w:t>
+        <w:t>Username</w:t>
       </w:r>
       <w:r>
         <w:rPr>
@@ -2291,7 +2247,7 @@
           <w:szCs w:val="21"/>
           <w:shd w:val="clear" w:color="auto" w:fill="FFFFFF"/>
         </w:rPr>
-        <w:t>EF</w:t>
+        <w:t>应该是</w:t>
       </w:r>
       <w:r>
         <w:rPr>
@@ -2300,7 +2256,7 @@
           <w:szCs w:val="21"/>
           <w:shd w:val="clear" w:color="auto" w:fill="FFFFFF"/>
         </w:rPr>
-        <w:t>没有办法知道</w:t>
+        <w:t>User</w:t>
       </w:r>
       <w:r>
         <w:rPr>
@@ -2309,8 +2265,7 @@
           <w:szCs w:val="21"/>
           <w:shd w:val="clear" w:color="auto" w:fill="FFFFFF"/>
         </w:rPr>
-        <w:lastRenderedPageBreak/>
-        <w:t>Username</w:t>
+        <w:t>表的主键，在</w:t>
       </w:r>
       <w:r>
         <w:rPr>
@@ -2319,7 +2274,7 @@
           <w:szCs w:val="21"/>
           <w:shd w:val="clear" w:color="auto" w:fill="FFFFFF"/>
         </w:rPr>
-        <w:t>应该是</w:t>
+        <w:t>Program</w:t>
       </w:r>
       <w:r>
         <w:rPr>
@@ -2328,7 +2283,7 @@
           <w:szCs w:val="21"/>
           <w:shd w:val="clear" w:color="auto" w:fill="FFFFFF"/>
         </w:rPr>
-        <w:t>User</w:t>
+        <w:t>顶部添加代码：</w:t>
       </w:r>
       <w:r>
         <w:rPr>
@@ -2337,54 +2292,7 @@
           <w:szCs w:val="21"/>
           <w:shd w:val="clear" w:color="auto" w:fill="FFFFFF"/>
         </w:rPr>
-        <w:t>表的主键，在</w:t>
-      </w:r>
-      <w:r>
-        <w:rPr>
-          <w:rFonts w:ascii="Verdana" w:hAnsi="Verdana"/>
-          <w:color w:val="333333"/>
-          <w:szCs w:val="21"/>
-          <w:shd w:val="clear" w:color="auto" w:fill="FFFFFF"/>
-        </w:rPr>
-        <w:t>Program</w:t>
-      </w:r>
-      <w:r>
-        <w:rPr>
-          <w:rFonts w:ascii="Verdana" w:hAnsi="Verdana"/>
-          <w:color w:val="333333"/>
-          <w:szCs w:val="21"/>
-          <w:shd w:val="clear" w:color="auto" w:fill="FFFFFF"/>
-        </w:rPr>
-        <w:t>顶部添加代码：</w:t>
-      </w:r>
-      <w:r>
-        <w:rPr>
-          <w:rFonts w:ascii="Verdana" w:hAnsi="Verdana"/>
-          <w:color w:val="333333"/>
-          <w:szCs w:val="21"/>
-          <w:shd w:val="clear" w:color="auto" w:fill="FFFFFF"/>
-        </w:rPr>
-        <w:t xml:space="preserve">using </w:t>
-      </w:r>
-      <w:proofErr w:type="spellStart"/>
-      <w:r>
-        <w:rPr>
-          <w:rFonts w:ascii="Verdana" w:hAnsi="Verdana"/>
-          <w:color w:val="333333"/>
-          <w:szCs w:val="21"/>
-          <w:shd w:val="clear" w:color="auto" w:fill="FFFFFF"/>
-        </w:rPr>
-        <w:t>System.ComponentModel.DataAnnotations</w:t>
-      </w:r>
-      <w:proofErr w:type="spellEnd"/>
-      <w:r>
-        <w:rPr>
-          <w:rFonts w:ascii="Verdana" w:hAnsi="Verdana"/>
-          <w:color w:val="333333"/>
-          <w:szCs w:val="21"/>
-          <w:shd w:val="clear" w:color="auto" w:fill="FFFFFF"/>
-        </w:rPr>
-        <w:t xml:space="preserve">; </w:t>
+        <w:t xml:space="preserve">using System.ComponentModel.DataAnnotations; </w:t>
       </w:r>
       <w:r>
         <w:rPr>
@@ -2455,7 +2363,7 @@
         </w:numPr>
         <w:ind w:firstLineChars="0"/>
         <w:rPr>
-          <w:rFonts w:ascii="NSimSun" w:hAnsi="NSimSun" w:cs="NSimSun" w:hint="eastAsia"/>
+          <w:rFonts w:ascii="NSimSun" w:hAnsi="NSimSun" w:cs="NSimSun"/>
           <w:color w:val="000000"/>
           <w:kern w:val="0"/>
           <w:sz w:val="19"/>
@@ -2499,16 +2407,8 @@
         <w:rPr>
           <w:rFonts w:hint="eastAsia"/>
         </w:rPr>
-        <w:t>&gt;</w:t>
-      </w:r>
-      <w:proofErr w:type="spellStart"/>
-      <w:r>
-        <w:rPr>
-          <w:rFonts w:hint="eastAsia"/>
-        </w:rPr>
-        <w:t>NuGet</w:t>
-      </w:r>
-      <w:proofErr w:type="spellEnd"/>
+        <w:t>&gt;NuGet</w:t>
+      </w:r>
       <w:r>
         <w:rPr>
           <w:rFonts w:hint="eastAsia"/>
@@ -2732,7 +2632,6 @@
         </w:rPr>
         <w:t>命令开启一个迁移的配置文件，</w:t>
       </w:r>
-      <w:proofErr w:type="spellStart"/>
       <w:r>
         <w:rPr>
           <w:rFonts w:ascii="新宋体" w:hAnsi="新宋体" w:cs="新宋体" w:hint="eastAsia"/>
@@ -2741,9 +2640,8 @@
           <w:sz w:val="19"/>
           <w:szCs w:val="19"/>
         </w:rPr>
-        <w:t>Configuration.cs</w:t>
-      </w:r>
-      <w:proofErr w:type="spellEnd"/>
+        <w:t>Configuration.cs,</w:t>
+      </w:r>
       <w:r>
         <w:rPr>
           <w:rFonts w:ascii="新宋体" w:hAnsi="新宋体" w:cs="新宋体" w:hint="eastAsia"/>
@@ -2752,7 +2650,7 @@
           <w:sz w:val="19"/>
           <w:szCs w:val="19"/>
         </w:rPr>
-        <w:t>,</w:t>
+        <w:t>在</w:t>
       </w:r>
       <w:r>
         <w:rPr>
@@ -2762,7 +2660,7 @@
           <w:sz w:val="19"/>
           <w:szCs w:val="19"/>
         </w:rPr>
-        <w:t>在</w:t>
+        <w:t>Migrations</w:t>
       </w:r>
       <w:r>
         <w:rPr>
@@ -2772,7 +2670,7 @@
           <w:sz w:val="19"/>
           <w:szCs w:val="19"/>
         </w:rPr>
-        <w:t>Migrations</w:t>
+        <w:t>文件夹下。</w:t>
       </w:r>
       <w:r>
         <w:rPr>
@@ -2782,7 +2680,7 @@
           <w:sz w:val="19"/>
           <w:szCs w:val="19"/>
         </w:rPr>
-        <w:t>文件夹下。</w:t>
+        <w:t>add-migration Initial</w:t>
       </w:r>
       <w:r>
         <w:rPr>
@@ -2792,7 +2690,7 @@
           <w:sz w:val="19"/>
           <w:szCs w:val="19"/>
         </w:rPr>
-        <w:t>add-migration Initial</w:t>
+        <w:t>命令创建一个初始化的迁移文件，如果没有，每次</w:t>
       </w:r>
       <w:r>
         <w:rPr>
@@ -2802,7 +2700,7 @@
           <w:sz w:val="19"/>
           <w:szCs w:val="19"/>
         </w:rPr>
-        <w:t>命令创建一个初始化的迁移文件，如果没有，每次</w:t>
+        <w:t>update-database</w:t>
       </w:r>
       <w:r>
         <w:rPr>
@@ -2812,7 +2710,7 @@
           <w:sz w:val="19"/>
           <w:szCs w:val="19"/>
         </w:rPr>
-        <w:t>update-database</w:t>
+        <w:t>都会后台重新产生并执行，如果存在，则执行上次建好的。</w:t>
       </w:r>
       <w:r>
         <w:rPr>
@@ -2822,7 +2720,7 @@
           <w:sz w:val="19"/>
           <w:szCs w:val="19"/>
         </w:rPr>
-        <w:t>都会后台重新产生并执行，如果存在，则执行上次建好的。</w:t>
+        <w:t>Update-database</w:t>
       </w:r>
       <w:r>
         <w:rPr>
@@ -2832,7 +2730,7 @@
           <w:sz w:val="19"/>
           <w:szCs w:val="19"/>
         </w:rPr>
-        <w:t>Update-database</w:t>
+        <w:t>则是根据</w:t>
       </w:r>
       <w:r>
         <w:rPr>
@@ -2842,7 +2740,7 @@
           <w:sz w:val="19"/>
           <w:szCs w:val="19"/>
         </w:rPr>
-        <w:t>则是根据</w:t>
+        <w:t>Model</w:t>
       </w:r>
       <w:r>
         <w:rPr>
@@ -2852,7 +2750,7 @@
           <w:sz w:val="19"/>
           <w:szCs w:val="19"/>
         </w:rPr>
-        <w:t>Model</w:t>
+        <w:t>更新数据库，并执行</w:t>
       </w:r>
       <w:r>
         <w:rPr>
@@ -2862,7 +2760,7 @@
           <w:sz w:val="19"/>
           <w:szCs w:val="19"/>
         </w:rPr>
-        <w:t>更新数据库，并执行</w:t>
+        <w:t>Seed</w:t>
       </w:r>
       <w:r>
         <w:rPr>
@@ -2872,7 +2770,7 @@
           <w:sz w:val="19"/>
           <w:szCs w:val="19"/>
         </w:rPr>
-        <w:t>Seed</w:t>
+        <w:t>方法，前提是要把</w:t>
       </w:r>
       <w:r>
         <w:rPr>
@@ -2882,7 +2780,7 @@
           <w:sz w:val="19"/>
           <w:szCs w:val="19"/>
         </w:rPr>
-        <w:t>方法，前提是要把</w:t>
+        <w:t>Configuration</w:t>
       </w:r>
       <w:r>
         <w:rPr>
@@ -2892,7 +2790,7 @@
           <w:sz w:val="19"/>
           <w:szCs w:val="19"/>
         </w:rPr>
-        <w:t>Configuration</w:t>
+        <w:t>里面的</w:t>
       </w:r>
       <w:r>
         <w:rPr>
@@ -2902,20 +2800,8 @@
           <w:sz w:val="19"/>
           <w:szCs w:val="19"/>
         </w:rPr>
-        <w:t>里面的</w:t>
-      </w:r>
-      <w:proofErr w:type="spellStart"/>
-      <w:r>
-        <w:rPr>
-          <w:rFonts w:ascii="新宋体" w:hAnsi="新宋体" w:cs="新宋体" w:hint="eastAsia"/>
-          <w:color w:val="000000"/>
-          <w:kern w:val="0"/>
-          <w:sz w:val="19"/>
-          <w:szCs w:val="19"/>
-        </w:rPr>
         <w:t>AutomaticEnableMigrations</w:t>
       </w:r>
-      <w:proofErr w:type="spellEnd"/>
       <w:r>
         <w:rPr>
           <w:rFonts w:ascii="新宋体" w:hAnsi="新宋体" w:cs="新宋体" w:hint="eastAsia"/>
@@ -2985,7 +2871,6 @@
         </w:rPr>
         <w:t>、如果没有安装</w:t>
       </w:r>
-      <w:proofErr w:type="spellStart"/>
       <w:r>
         <w:rPr>
           <w:rFonts w:ascii="NSimSun" w:hAnsi="NSimSun" w:cs="NSimSun" w:hint="eastAsia"/>
@@ -2996,7 +2881,6 @@
         </w:rPr>
         <w:t>Localdb</w:t>
       </w:r>
-      <w:proofErr w:type="spellEnd"/>
       <w:r>
         <w:rPr>
           <w:rFonts w:ascii="NSimSun" w:hAnsi="NSimSun" w:cs="NSimSun" w:hint="eastAsia"/>
@@ -3007,7 +2891,6 @@
         </w:rPr>
         <w:t>，在命令窗口输入</w:t>
       </w:r>
-      <w:proofErr w:type="spellStart"/>
       <w:r>
         <w:rPr>
           <w:rFonts w:ascii="NSimSun" w:hAnsi="NSimSun" w:cs="NSimSun" w:hint="eastAsia"/>
@@ -3018,7 +2901,6 @@
         </w:rPr>
         <w:t>sqllocaldb</w:t>
       </w:r>
-      <w:proofErr w:type="spellEnd"/>
       <w:r>
         <w:rPr>
           <w:rFonts w:ascii="NSimSun" w:hAnsi="NSimSun" w:cs="NSimSun" w:hint="eastAsia"/>
@@ -3059,7 +2941,6 @@
         </w:rPr>
         <w:t>的安装包中找到</w:t>
       </w:r>
-      <w:proofErr w:type="spellStart"/>
       <w:r>
         <w:rPr>
           <w:rFonts w:ascii="NSimSun" w:hAnsi="NSimSun" w:cs="NSimSun" w:hint="eastAsia"/>
@@ -3080,7 +2961,6 @@
         </w:rPr>
         <w:t>Localdb</w:t>
       </w:r>
-      <w:proofErr w:type="spellEnd"/>
       <w:r>
         <w:rPr>
           <w:rFonts w:ascii="NSimSun" w:hAnsi="NSimSun" w:cs="NSimSun" w:hint="eastAsia"/>
@@ -3097,7 +2977,7 @@
     <w:p/>
     <w:p/>
     <w:p>
-      <w:hyperlink r:id="rId21" w:history="1">
+      <w:hyperlink r:id="rId22" w:history="1">
         <w:r>
           <w:rPr>
             <w:rStyle w:val="a3"/>
@@ -3165,7 +3045,6 @@
         </w:rPr>
         <w:t>注：我这里是</w:t>
       </w:r>
-      <w:proofErr w:type="spellStart"/>
       <w:r>
         <w:rPr>
           <w:rFonts w:ascii="Arial" w:eastAsia="宋体" w:hAnsi="Arial" w:cs="Arial"/>
@@ -3174,18 +3053,7 @@
           <w:sz w:val="24"/>
           <w:szCs w:val="24"/>
         </w:rPr>
-        <w:t>LocalDB</w:t>
-      </w:r>
-      <w:proofErr w:type="spellEnd"/>
-      <w:r>
-        <w:rPr>
-          <w:rFonts w:ascii="Arial" w:eastAsia="宋体" w:hAnsi="Arial" w:cs="Arial"/>
-          <w:color w:val="333333"/>
-          <w:kern w:val="0"/>
-          <w:sz w:val="24"/>
-          <w:szCs w:val="24"/>
-        </w:rPr>
-        <w:t xml:space="preserve"> V11.0</w:t>
+        <w:t>LocalDB V11.0</w:t>
       </w:r>
       <w:r>
         <w:rPr>
@@ -3288,7 +3156,18 @@
           <w:sz w:val="24"/>
           <w:szCs w:val="24"/>
         </w:rPr>
-        <w:t xml:space="preserve">  尝试附加到数据库失败并出现以下信息:     在与 SQL Server 建立连接时出现与网络相关的或特定于实例的错误。未找到或无法访问服务器。请验证实例名称是否正确并且 SQL Server 已配置为允许远程连接。 (provider: SQL Network Interfaces, error: </w:t>
+        <w:t xml:space="preserve">  尝试附加到数据库失败并出现以下信息:     在与 SQL Server 建立连接时出现与网络相关的或特定于实例的错误。未找到或无法访问服务器。请验证实例名称是否正确并且 SQL Server 已配置为允许远程连接。 (provider: SQL Network Interfaces, </w:t>
+      </w:r>
+      <w:r>
+        <w:rPr>
+          <w:rFonts w:ascii="宋体" w:eastAsia="宋体" w:hAnsi="宋体" w:cs="宋体"/>
+          <w:color w:val="000000"/>
+          <w:kern w:val="0"/>
+          <w:sz w:val="24"/>
+          <w:szCs w:val="24"/>
+        </w:rPr>
+        <w:lastRenderedPageBreak/>
+        <w:t xml:space="preserve">error: </w:t>
       </w:r>
       <w:r>
         <w:rPr>
@@ -3425,30 +3304,7 @@
           <w:sz w:val="24"/>
           <w:szCs w:val="24"/>
         </w:rPr>
-        <w:lastRenderedPageBreak/>
-        <w:t>a.查看</w:t>
-      </w:r>
-      <w:proofErr w:type="spellStart"/>
-      <w:r>
-        <w:rPr>
-          <w:rFonts w:ascii="宋体" w:eastAsia="宋体" w:hAnsi="宋体" w:cs="宋体"/>
-          <w:color w:val="333333"/>
-          <w:kern w:val="0"/>
-          <w:sz w:val="24"/>
-          <w:szCs w:val="24"/>
-        </w:rPr>
-        <w:t>LoaclDB</w:t>
-      </w:r>
-      <w:proofErr w:type="spellEnd"/>
-      <w:r>
-        <w:rPr>
-          <w:rFonts w:ascii="宋体" w:eastAsia="宋体" w:hAnsi="宋体" w:cs="宋体"/>
-          <w:color w:val="333333"/>
-          <w:kern w:val="0"/>
-          <w:sz w:val="24"/>
-          <w:szCs w:val="24"/>
-        </w:rPr>
-        <w:t>版本</w:t>
+        <w:t>a.查看LoaclDB版本</w:t>
       </w:r>
     </w:p>
     <w:p>
@@ -3493,8 +3349,6 @@
         </w:rPr>
         <w:t xml:space="preserve">　　</w:t>
       </w:r>
-      <w:proofErr w:type="spellStart"/>
-      <w:proofErr w:type="gramStart"/>
       <w:r>
         <w:rPr>
           <w:rFonts w:ascii="宋体" w:eastAsia="宋体" w:hAnsi="宋体" w:cs="宋体"/>
@@ -3503,19 +3357,7 @@
           <w:sz w:val="24"/>
           <w:szCs w:val="24"/>
         </w:rPr>
-        <w:t>sqllocaldb</w:t>
-      </w:r>
-      <w:proofErr w:type="spellEnd"/>
-      <w:proofErr w:type="gramEnd"/>
-      <w:r>
-        <w:rPr>
-          <w:rFonts w:ascii="宋体" w:eastAsia="宋体" w:hAnsi="宋体" w:cs="宋体"/>
-          <w:color w:val="EDB830"/>
-          <w:kern w:val="0"/>
-          <w:sz w:val="24"/>
-          <w:szCs w:val="24"/>
-        </w:rPr>
-        <w:t xml:space="preserve"> delete v11.0</w:t>
+        <w:t>sqllocaldb delete v11.0</w:t>
       </w:r>
     </w:p>
     <w:p>
@@ -3656,8 +3498,6 @@
         </w:rPr>
         <w:t xml:space="preserve">　</w:t>
       </w:r>
-      <w:proofErr w:type="spellStart"/>
-      <w:proofErr w:type="gramStart"/>
       <w:r>
         <w:rPr>
           <w:rFonts w:ascii="宋体" w:eastAsia="宋体" w:hAnsi="宋体" w:cs="宋体"/>
@@ -3666,19 +3506,7 @@
           <w:sz w:val="24"/>
           <w:szCs w:val="24"/>
         </w:rPr>
-        <w:t>sqllocaldb</w:t>
-      </w:r>
-      <w:proofErr w:type="spellEnd"/>
-      <w:proofErr w:type="gramEnd"/>
-      <w:r>
-        <w:rPr>
-          <w:rFonts w:ascii="宋体" w:eastAsia="宋体" w:hAnsi="宋体" w:cs="宋体"/>
-          <w:color w:val="EDB830"/>
-          <w:kern w:val="0"/>
-          <w:sz w:val="24"/>
-          <w:szCs w:val="24"/>
-        </w:rPr>
-        <w:t xml:space="preserve"> delete v11.0</w:t>
+        <w:t>sqllocaldb delete v11.0</w:t>
       </w:r>
     </w:p>
     <w:p>
@@ -3769,35 +3597,7 @@
           <w:sz w:val="24"/>
           <w:szCs w:val="24"/>
         </w:rPr>
-        <w:t xml:space="preserve">　　</w:t>
-      </w:r>
-      <w:proofErr w:type="spellStart"/>
-      <w:proofErr w:type="gramStart"/>
-      <w:r>
-        <w:rPr>
-          <w:rFonts w:ascii="宋体" w:eastAsia="宋体" w:hAnsi="宋体" w:cs="宋体"/>
-          <w:i/>
-          <w:iCs/>
-          <w:color w:val="EDB830"/>
-          <w:kern w:val="0"/>
-          <w:sz w:val="24"/>
-          <w:szCs w:val="24"/>
-        </w:rPr>
-        <w:t>sqllocaldb</w:t>
-      </w:r>
-      <w:proofErr w:type="spellEnd"/>
-      <w:proofErr w:type="gramEnd"/>
-      <w:r>
-        <w:rPr>
-          <w:rFonts w:ascii="宋体" w:eastAsia="宋体" w:hAnsi="宋体" w:cs="宋体"/>
-          <w:i/>
-          <w:iCs/>
-          <w:color w:val="EDB830"/>
-          <w:kern w:val="0"/>
-          <w:sz w:val="24"/>
-          <w:szCs w:val="24"/>
-        </w:rPr>
-        <w:t xml:space="preserve"> create v11.0</w:t>
+        <w:t xml:space="preserve">　　sqllocaldb create v11.0</w:t>
       </w:r>
     </w:p>
     <w:p>
@@ -3856,7 +3656,6 @@
         </w:rPr>
         <w:t>如果此处报了该计算机不支持此版本或无法此自动实例则使用</w:t>
       </w:r>
-      <w:proofErr w:type="spellStart"/>
       <w:r>
         <w:rPr>
           <w:rFonts w:ascii="宋体" w:eastAsia="宋体" w:hAnsi="宋体" w:cs="宋体"/>
@@ -3867,20 +3666,7 @@
           <w:sz w:val="24"/>
           <w:szCs w:val="24"/>
         </w:rPr>
-        <w:t>sqllocaldb</w:t>
-      </w:r>
-      <w:proofErr w:type="spellEnd"/>
-      <w:r>
-        <w:rPr>
-          <w:rFonts w:ascii="宋体" w:eastAsia="宋体" w:hAnsi="宋体" w:cs="宋体"/>
-          <w:i/>
-          <w:iCs/>
-          <w:color w:val="EDB830"/>
-          <w:kern w:val="0"/>
-          <w:sz w:val="24"/>
-          <w:szCs w:val="24"/>
-        </w:rPr>
-        <w:t xml:space="preserve"> create v12.0</w:t>
+        <w:t>sqllocaldb create v12.0</w:t>
       </w:r>
     </w:p>
     <w:p>
@@ -3923,29 +3709,7 @@
           <w:sz w:val="24"/>
           <w:szCs w:val="24"/>
         </w:rPr>
-        <w:t xml:space="preserve">   原因是</w:t>
-      </w:r>
-      <w:proofErr w:type="spellStart"/>
-      <w:r>
-        <w:rPr>
-          <w:rFonts w:ascii="宋体" w:eastAsia="宋体" w:hAnsi="宋体" w:cs="宋体"/>
-          <w:color w:val="333333"/>
-          <w:kern w:val="0"/>
-          <w:sz w:val="24"/>
-          <w:szCs w:val="24"/>
-        </w:rPr>
-        <w:t>localDb</w:t>
-      </w:r>
-      <w:proofErr w:type="spellEnd"/>
-      <w:r>
-        <w:rPr>
-          <w:rFonts w:ascii="宋体" w:eastAsia="宋体" w:hAnsi="宋体" w:cs="宋体"/>
-          <w:color w:val="333333"/>
-          <w:kern w:val="0"/>
-          <w:sz w:val="24"/>
-          <w:szCs w:val="24"/>
-        </w:rPr>
-        <w:t>的版本高了，实例当然也要改变</w:t>
+        <w:t xml:space="preserve">   原因是localDb的版本高了，实例当然也要改变</w:t>
       </w:r>
     </w:p>
     <w:p>
@@ -3988,29 +3752,7 @@
           <w:sz w:val="24"/>
           <w:szCs w:val="24"/>
         </w:rPr>
-        <w:t>d.另外的办法就是重装</w:t>
-      </w:r>
-      <w:proofErr w:type="spellStart"/>
-      <w:r>
-        <w:rPr>
-          <w:rFonts w:ascii="宋体" w:eastAsia="宋体" w:hAnsi="宋体" w:cs="宋体"/>
-          <w:color w:val="000000"/>
-          <w:kern w:val="0"/>
-          <w:sz w:val="24"/>
-          <w:szCs w:val="24"/>
-        </w:rPr>
-        <w:t>LocalDb</w:t>
-      </w:r>
-      <w:proofErr w:type="spellEnd"/>
-      <w:r>
-        <w:rPr>
-          <w:rFonts w:ascii="宋体" w:eastAsia="宋体" w:hAnsi="宋体" w:cs="宋体"/>
-          <w:color w:val="000000"/>
-          <w:kern w:val="0"/>
-          <w:sz w:val="24"/>
-          <w:szCs w:val="24"/>
-        </w:rPr>
-        <w:t>了</w:t>
+        <w:t>d.另外的办法就是重装LocalDb了</w:t>
       </w:r>
     </w:p>
     <w:p>
@@ -4156,21 +3898,18 @@
         </w:rPr>
         <w:t>需要自己在</w:t>
       </w:r>
-      <w:proofErr w:type="spellStart"/>
       <w:r>
         <w:rPr>
           <w:rFonts w:hint="eastAsia"/>
         </w:rPr>
         <w:t>App_Start</w:t>
       </w:r>
-      <w:proofErr w:type="spellEnd"/>
       <w:r>
         <w:rPr>
           <w:rFonts w:hint="eastAsia"/>
         </w:rPr>
         <w:t>文件夹建一个过滤器类</w:t>
       </w:r>
-      <w:proofErr w:type="spellStart"/>
       <w:r>
         <w:rPr>
           <w:rFonts w:ascii="微软雅黑" w:eastAsia="微软雅黑" w:hAnsi="微软雅黑" w:hint="eastAsia"/>
@@ -4179,9 +3918,30 @@
           <w:szCs w:val="16"/>
           <w:shd w:val="clear" w:color="auto" w:fill="FFFFFF"/>
         </w:rPr>
-        <w:t>FilterConfig</w:t>
-      </w:r>
-      <w:proofErr w:type="spellEnd"/>
+        <w:t>FilterConfig，并在Globe的</w:t>
+      </w:r>
+      <w:r>
+        <w:rPr>
+          <w:rFonts w:ascii="NSimSun" w:hAnsi="NSimSun" w:cs="NSimSun"/>
+          <w:color w:val="000000"/>
+          <w:kern w:val="0"/>
+          <w:sz w:val="19"/>
+          <w:szCs w:val="19"/>
+        </w:rPr>
+        <w:t>Application_Start</w:t>
+      </w:r>
+      <w:r>
+        <w:rPr>
+          <w:rFonts w:ascii="NSimSun" w:hAnsi="NSimSun" w:cs="NSimSun" w:hint="eastAsia"/>
+          <w:color w:val="000000"/>
+          <w:kern w:val="0"/>
+          <w:sz w:val="19"/>
+          <w:szCs w:val="19"/>
+        </w:rPr>
+        <w:t>中注册，代码如下：</w:t>
+      </w:r>
+    </w:p>
+    <w:p>
       <w:r>
         <w:rPr>
           <w:rFonts w:ascii="微软雅黑" w:eastAsia="微软雅黑" w:hAnsi="微软雅黑" w:hint="eastAsia"/>
@@ -4190,77 +3950,7 @@
           <w:szCs w:val="16"/>
           <w:shd w:val="clear" w:color="auto" w:fill="FFFFFF"/>
         </w:rPr>
-        <w:t>，并在Globe的</w:t>
-      </w:r>
-      <w:proofErr w:type="spellStart"/>
-      <w:r>
-        <w:rPr>
-          <w:rFonts w:ascii="NSimSun" w:hAnsi="NSimSun" w:cs="NSimSun"/>
-          <w:color w:val="000000"/>
-          <w:kern w:val="0"/>
-          <w:sz w:val="19"/>
-          <w:szCs w:val="19"/>
-        </w:rPr>
-        <w:t>Application_Start</w:t>
-      </w:r>
-      <w:proofErr w:type="spellEnd"/>
-      <w:r>
-        <w:rPr>
-          <w:rFonts w:ascii="NSimSun" w:hAnsi="NSimSun" w:cs="NSimSun" w:hint="eastAsia"/>
-          <w:color w:val="000000"/>
-          <w:kern w:val="0"/>
-          <w:sz w:val="19"/>
-          <w:szCs w:val="19"/>
-        </w:rPr>
-        <w:t>中注册，代码如下：</w:t>
-      </w:r>
-    </w:p>
-    <w:p>
-      <w:proofErr w:type="spellStart"/>
-      <w:proofErr w:type="gramStart"/>
-      <w:r>
-        <w:rPr>
-          <w:rFonts w:ascii="微软雅黑" w:eastAsia="微软雅黑" w:hAnsi="微软雅黑" w:hint="eastAsia"/>
-          <w:color w:val="362E2B"/>
-          <w:sz w:val="16"/>
-          <w:szCs w:val="16"/>
-          <w:shd w:val="clear" w:color="auto" w:fill="FFFFFF"/>
-        </w:rPr>
-        <w:t>FilterConfig.RegisterGlobalFilters</w:t>
-      </w:r>
-      <w:proofErr w:type="spellEnd"/>
-      <w:r>
-        <w:rPr>
-          <w:rFonts w:ascii="微软雅黑" w:eastAsia="微软雅黑" w:hAnsi="微软雅黑" w:hint="eastAsia"/>
-          <w:color w:val="362E2B"/>
-          <w:sz w:val="16"/>
-          <w:szCs w:val="16"/>
-          <w:shd w:val="clear" w:color="auto" w:fill="FFFFFF"/>
-        </w:rPr>
-        <w:t>(</w:t>
-      </w:r>
-      <w:proofErr w:type="spellStart"/>
-      <w:proofErr w:type="gramEnd"/>
-      <w:r>
-        <w:rPr>
-          <w:rFonts w:ascii="微软雅黑" w:eastAsia="微软雅黑" w:hAnsi="微软雅黑" w:hint="eastAsia"/>
-          <w:color w:val="362E2B"/>
-          <w:sz w:val="16"/>
-          <w:szCs w:val="16"/>
-          <w:shd w:val="clear" w:color="auto" w:fill="FFFFFF"/>
-        </w:rPr>
-        <w:t>GlobalFilters.Filters</w:t>
-      </w:r>
-      <w:proofErr w:type="spellEnd"/>
-      <w:r>
-        <w:rPr>
-          <w:rFonts w:ascii="微软雅黑" w:eastAsia="微软雅黑" w:hAnsi="微软雅黑" w:hint="eastAsia"/>
-          <w:color w:val="362E2B"/>
-          <w:sz w:val="16"/>
-          <w:szCs w:val="16"/>
-          <w:shd w:val="clear" w:color="auto" w:fill="FFFFFF"/>
-        </w:rPr>
-        <w:t>);</w:t>
+        <w:t>FilterConfig.RegisterGlobalFilters(GlobalFilters.Filters);</w:t>
       </w:r>
     </w:p>
     <w:sectPr>
@@ -4274,7 +3964,7 @@
 </file>
 
 <file path=word/endnotes.xml><?xml version="1.0" encoding="utf-8"?>
-<w:endnotes xmlns:wpc="http://schemas.microsoft.com/office/word/2010/wordprocessingCanvas" xmlns:mc="http://schemas.openxmlformats.org/markup-compatibility/2006" xmlns:o="urn:schemas-microsoft-com:office:office" xmlns:r="http://schemas.openxmlformats.org/officeDocument/2006/relationships" xmlns:m="http://schemas.openxmlformats.org/officeDocument/2006/math" xmlns:v="urn:schemas-microsoft-com:vml" xmlns:wp14="http://schemas.microsoft.com/office/word/2010/wordprocessingDrawing" xmlns:wp="http://schemas.openxmlformats.org/drawingml/2006/wordprocessingDrawing" xmlns:w10="urn:schemas-microsoft-com:office:word" xmlns:w="http://schemas.openxmlformats.org/wordprocessingml/2006/main" xmlns:w14="http://schemas.microsoft.com/office/word/2010/wordml" xmlns:wpg="http://schemas.microsoft.com/office/word/2010/wordprocessingGroup" xmlns:wpi="http://schemas.microsoft.com/office/word/2010/wordprocessingInk" xmlns:wne="http://schemas.microsoft.com/office/word/2006/wordml" xmlns:wps="http://schemas.microsoft.com/office/word/2010/wordprocessingShape" mc:Ignorable="w14 wp14">
+<w:endnotes xmlns:ve="http://schemas.openxmlformats.org/markup-compatibility/2006" xmlns:o="urn:schemas-microsoft-com:office:office" xmlns:r="http://schemas.openxmlformats.org/officeDocument/2006/relationships" xmlns:m="http://schemas.openxmlformats.org/officeDocument/2006/math" xmlns:v="urn:schemas-microsoft-com:vml" xmlns:wp="http://schemas.openxmlformats.org/drawingml/2006/wordprocessingDrawing" xmlns:w10="urn:schemas-microsoft-com:office:word" xmlns:w="http://schemas.openxmlformats.org/wordprocessingml/2006/main" xmlns:wne="http://schemas.microsoft.com/office/word/2006/wordml">
   <w:endnote w:type="separator" w:id="-1">
     <w:p>
       <w:r>
@@ -4293,7 +3983,7 @@
 </file>
 
 <file path=word/footnotes.xml><?xml version="1.0" encoding="utf-8"?>
-<w:footnotes xmlns:wpc="http://schemas.microsoft.com/office/word/2010/wordprocessingCanvas" xmlns:mc="http://schemas.openxmlformats.org/markup-compatibility/2006" xmlns:o="urn:schemas-microsoft-com:office:office" xmlns:r="http://schemas.openxmlformats.org/officeDocument/2006/relationships" xmlns:m="http://schemas.openxmlformats.org/officeDocument/2006/math" xmlns:v="urn:schemas-microsoft-com:vml" xmlns:wp14="http://schemas.microsoft.com/office/word/2010/wordprocessingDrawing" xmlns:wp="http://schemas.openxmlformats.org/drawingml/2006/wordprocessingDrawing" xmlns:w10="urn:schemas-microsoft-com:office:word" xmlns:w="http://schemas.openxmlformats.org/wordprocessingml/2006/main" xmlns:w14="http://schemas.microsoft.com/office/word/2010/wordml" xmlns:wpg="http://schemas.microsoft.com/office/word/2010/wordprocessingGroup" xmlns:wpi="http://schemas.microsoft.com/office/word/2010/wordprocessingInk" xmlns:wne="http://schemas.microsoft.com/office/word/2006/wordml" xmlns:wps="http://schemas.microsoft.com/office/word/2010/wordprocessingShape" mc:Ignorable="w14 wp14">
+<w:footnotes xmlns:ve="http://schemas.openxmlformats.org/markup-compatibility/2006" xmlns:o="urn:schemas-microsoft-com:office:office" xmlns:r="http://schemas.openxmlformats.org/officeDocument/2006/relationships" xmlns:m="http://schemas.openxmlformats.org/officeDocument/2006/math" xmlns:v="urn:schemas-microsoft-com:vml" xmlns:wp="http://schemas.openxmlformats.org/drawingml/2006/wordprocessingDrawing" xmlns:w10="urn:schemas-microsoft-com:office:word" xmlns:w="http://schemas.openxmlformats.org/wordprocessingml/2006/main" xmlns:wne="http://schemas.microsoft.com/office/word/2006/wordml">
   <w:footnote w:type="separator" w:id="-1">
     <w:p>
       <w:r>
@@ -4312,7 +4002,7 @@
 </file>
 
 <file path=word/numbering.xml><?xml version="1.0" encoding="utf-8"?>
-<w:numbering xmlns:wpc="http://schemas.microsoft.com/office/word/2010/wordprocessingCanvas" xmlns:mc="http://schemas.openxmlformats.org/markup-compatibility/2006" xmlns:o="urn:schemas-microsoft-com:office:office" xmlns:r="http://schemas.openxmlformats.org/officeDocument/2006/relationships" xmlns:m="http://schemas.openxmlformats.org/officeDocument/2006/math" xmlns:v="urn:schemas-microsoft-com:vml" xmlns:wp14="http://schemas.microsoft.com/office/word/2010/wordprocessingDrawing" xmlns:wp="http://schemas.openxmlformats.org/drawingml/2006/wordprocessingDrawing" xmlns:w10="urn:schemas-microsoft-com:office:word" xmlns:w="http://schemas.openxmlformats.org/wordprocessingml/2006/main" xmlns:w14="http://schemas.microsoft.com/office/word/2010/wordml" xmlns:wpg="http://schemas.microsoft.com/office/word/2010/wordprocessingGroup" xmlns:wpi="http://schemas.microsoft.com/office/word/2010/wordprocessingInk" xmlns:wne="http://schemas.microsoft.com/office/word/2006/wordml" xmlns:wps="http://schemas.microsoft.com/office/word/2010/wordprocessingShape" mc:Ignorable="w14 wp14">
+<w:numbering xmlns:ve="http://schemas.openxmlformats.org/markup-compatibility/2006" xmlns:o="urn:schemas-microsoft-com:office:office" xmlns:r="http://schemas.openxmlformats.org/officeDocument/2006/relationships" xmlns:m="http://schemas.openxmlformats.org/officeDocument/2006/math" xmlns:v="urn:schemas-microsoft-com:vml" xmlns:wp="http://schemas.openxmlformats.org/drawingml/2006/wordprocessingDrawing" xmlns:w10="urn:schemas-microsoft-com:office:word" xmlns:w="http://schemas.openxmlformats.org/wordprocessingml/2006/main" xmlns:wne="http://schemas.microsoft.com/office/word/2006/wordml">
   <w:abstractNum w:abstractNumId="0">
     <w:nsid w:val="64D507D4"/>
     <w:multiLevelType w:val="hybridMultilevel"/>
@@ -4411,7 +4101,7 @@
 </file>
 
 <file path=word/styles.xml><?xml version="1.0" encoding="utf-8"?>
-<w:styles xmlns:mc="http://schemas.openxmlformats.org/markup-compatibility/2006" xmlns:r="http://schemas.openxmlformats.org/officeDocument/2006/relationships" xmlns:w="http://schemas.openxmlformats.org/wordprocessingml/2006/main" xmlns:w14="http://schemas.microsoft.com/office/word/2010/wordml" mc:Ignorable="w14">
+<w:styles xmlns:r="http://schemas.openxmlformats.org/officeDocument/2006/relationships" xmlns:w="http://schemas.openxmlformats.org/wordprocessingml/2006/main">
   <w:docDefaults>
     <w:rPrDefault>
       <w:rPr>
@@ -4627,6 +4317,7 @@
     <w:uiPriority w:val="99"/>
     <w:semiHidden/>
     <w:unhideWhenUsed/>
+    <w:qFormat/>
     <w:tblPr>
       <w:tblInd w:w="0" w:type="dxa"/>
       <w:tblCellMar>

</xml_diff>